<commit_message>
Add Reference Art Images
</commit_message>
<xml_diff>
--- a/Internal/Hours/Week 5 Hours.docx
+++ b/Internal/Hours/Week 5 Hours.docx
@@ -18,15 +18,25 @@
     <w:p>
       <w:r>
         <w:tab/>
-        <w:t xml:space="preserve">2.5 </w:t>
+        <w:t>1 hr created GitHub organization and repositories</w:t>
       </w:r>
-      <w:proofErr w:type="spellStart"/>
+    </w:p>
+    <w:p>
       <w:r>
-        <w:t>hrs</w:t>
+        <w:tab/>
+        <w:t>2.5 hrs meeting with Kevin</w:t>
       </w:r>
-      <w:proofErr w:type="spellEnd"/>
+    </w:p>
+    <w:p>
       <w:r>
-        <w:t xml:space="preserve"> meeting with Kevin</w:t>
+        <w:tab/>
+        <w:t>1 hr creating timeline</w:t>
+      </w:r>
+    </w:p>
+    <w:p>
+      <w:r>
+        <w:tab/>
+        <w:t>1 hr creating presentation</w:t>
       </w:r>
     </w:p>
     <w:p>
@@ -37,18 +47,7 @@
     <w:p>
       <w:r>
         <w:tab/>
-        <w:t xml:space="preserve">2.5 </w:t>
-      </w:r>
-      <w:proofErr w:type="spellStart"/>
-      <w:r>
-        <w:t>hrs</w:t>
-      </w:r>
-      <w:proofErr w:type="spellEnd"/>
-      <w:r>
-        <w:t xml:space="preserve"> meeting with </w:t>
-      </w:r>
-      <w:r>
-        <w:t>Layla</w:t>
+        <w:t>2.5 hrs meeting with Layla</w:t>
       </w:r>
     </w:p>
     <w:p/>

</xml_diff>